<commit_message>
Update Hussey et al - 2023 - An aberrant abundance of Cronbach’s alpha values at .70.docx
standardized types of quotation marks
</commit_message>
<xml_diff>
--- a/communication/AMPPS submission 2/Hussey et al - 2023 - An aberrant abundance of Cronbach’s alpha values at .70.docx
+++ b/communication/AMPPS submission 2/Hussey et al - 2023 - An aberrant abundance of Cronbach’s alpha values at .70.docx
@@ -107,10 +107,7 @@
       </w:r>
       <w:proofErr w:type="spellEnd"/>
       <w:r>
-        <w:t>, Frank Bosco, Malte</w:t>
-      </w:r>
-      <w:r>
-        <w:t xml:space="preserve"> Elson</w:t>
+        <w:t>, Frank Bosco, Malte Elson</w:t>
       </w:r>
       <w:r>
         <w:rPr>
@@ -119,10 +116,7 @@
         <w:footnoteReference w:id="1"/>
       </w:r>
       <w:r>
-        <w:t xml:space="preserve"> </w:t>
-      </w:r>
-      <w:r>
-        <w:t>&amp; Ruben Arslan</w:t>
+        <w:t xml:space="preserve"> &amp; Ruben Arslan</w:t>
       </w:r>
       <w:r>
         <w:rPr>
@@ -523,7 +517,19 @@
       </w:r>
       <w:r>
         <w:lastRenderedPageBreak/>
-        <w:t>book and its earlier 1967 or 1978 editions are frequently cited for this. However, these citations often omit the qualification that .70 was recommended for "early stages of research" (Lance et al., 2006). Nonetheless, their book remains a highly cited source for this threshold, with over 8,000 citations at the time of writing. Many, if not most, contemporary undergraduate introductory textbooks on research methods include rules of thumb, and regard α &gt; .70 as something “researchers are looking for” (Morling, 2017, p. 131), “satisfactory” (Howitt &amp; Cramer, 2020, p. 241), or “a good measure of internal consistency” (McQueen &amp; Knussen, 2013, p. 389; see also Breakwell et al., 2012, p. 149; Howitt &amp; Cramer, 2020, p. 241). Psychologists have used α &gt; .70 as a binary decision rule for scale development for decades. Cortina observes that “[the] acceptance of α &gt; .70 as adequate is implied by the fact that α &gt; .70 usually goes uninterpreted. It is merely presented, and further scale modifications are seldom made.” (1993, p. 101). While this threshold is the most common, previous work has demonstrated that a wide range of descriptive labels are used to describe an even wider range of α values. For example, Taber (2018) found that α values ranging from 0.45 to 0.98 have all been described as “acceptable” by authors. As such, while α &gt; .70 is a sufficiently</w:t>
+        <w:t xml:space="preserve">book and its earlier 1967 or 1978 editions are frequently cited for this. However, these citations often omit the qualification that .70 was recommended for </w:t>
+      </w:r>
+      <w:r>
+        <w:t>“</w:t>
+      </w:r>
+      <w:r>
+        <w:t>early stages of research</w:t>
+      </w:r>
+      <w:r>
+        <w:t>”</w:t>
+      </w:r>
+      <w:r>
+        <w:t xml:space="preserve"> (Lance et al., 2006). Nonetheless, their book remains a highly cited source for this threshold, with over 8,000 citations at the time of writing. Many, if not most, contemporary undergraduate introductory textbooks on research methods include rules of thumb, and regard α &gt; .70 as something “researchers are looking for” (Morling, 2017, p. 131), “satisfactory” (Howitt &amp; Cramer, 2020, p. 241), or “a good measure of internal consistency” (McQueen &amp; Knussen, 2013, p. 389; see also Breakwell et al., 2012, p. 149; Howitt &amp; Cramer, 2020, p. 241). Psychologists have used α &gt; .70 as a binary decision rule for scale development for decades. Cortina observes that “[the] acceptance of α &gt; .70 as adequate is implied by the fact that α &gt; .70 usually goes uninterpreted. It is merely presented, and further scale modifications are seldom made.” (1993, p. 101). While this threshold is the most common, previous work has demonstrated that a wide range of descriptive labels are used to describe an even wider range of α values. For example, Taber (2018) found that α values ranging from 0.45 to 0.98 have all been described as “acceptable” by authors. As such, while α &gt; .70 is a sufficiently</w:t>
       </w:r>
       <w:r>
         <w:t xml:space="preserve"> </w:t>
@@ -538,7 +544,19 @@
         <w:t>p</w:t>
       </w:r>
       <w:r>
-        <w:t xml:space="preserve"> values, and does not preclude authors from describing their α as "acceptable" (or other descriptors) in a looser everyday sense. </w:t>
+        <w:t xml:space="preserve"> values, and does not preclude authors from describing their α as </w:t>
+      </w:r>
+      <w:r>
+        <w:t>“</w:t>
+      </w:r>
+      <w:r>
+        <w:t>acceptable</w:t>
+      </w:r>
+      <w:r>
+        <w:t>”</w:t>
+      </w:r>
+      <w:r>
+        <w:t xml:space="preserve"> (or other descriptors) in a looser everyday sense. </w:t>
       </w:r>
     </w:p>
     <w:p>

</xml_diff>